<commit_message>
[Informe Final] Actualizacion del Fritzing
</commit_message>
<xml_diff>
--- a/Informe-Final/Informe Final.docx
+++ b/Informe-Final/Informe Final.docx
@@ -373,6 +373,13 @@
     </w:p>
     <w:sdt>
       <w:sdtPr>
+        <w:rPr>
+          <w:rFonts w:asciiTheme="minorHAnsi" w:eastAsiaTheme="minorHAnsi" w:hAnsiTheme="minorHAnsi" w:cstheme="minorBidi"/>
+          <w:color w:val="auto"/>
+          <w:sz w:val="22"/>
+          <w:szCs w:val="22"/>
+          <w:lang w:val="es-AR"/>
+        </w:rPr>
         <w:id w:val="-1811319254"/>
         <w:docPartObj>
           <w:docPartGallery w:val="Table of Contents"/>
@@ -381,14 +388,9 @@
       </w:sdtPr>
       <w:sdtEndPr>
         <w:rPr>
-          <w:rFonts w:asciiTheme="minorHAnsi" w:eastAsiaTheme="minorHAnsi" w:hAnsiTheme="minorHAnsi" w:cstheme="minorBidi"/>
           <w:b/>
           <w:bCs/>
           <w:noProof/>
-          <w:color w:val="auto"/>
-          <w:sz w:val="22"/>
-          <w:szCs w:val="22"/>
-          <w:lang w:val="es-AR"/>
         </w:rPr>
       </w:sdtEndPr>
       <w:sdtContent>
@@ -400,7 +402,6 @@
               <w:szCs w:val="22"/>
             </w:rPr>
           </w:pPr>
-          <w:proofErr w:type="spellStart"/>
           <w:r>
             <w:rPr>
               <w:sz w:val="22"/>
@@ -408,7 +409,6 @@
             </w:rPr>
             <w:t>Índice</w:t>
           </w:r>
-          <w:proofErr w:type="spellEnd"/>
         </w:p>
         <w:p>
           <w:pPr>
@@ -3661,16 +3661,7 @@
           <w:sz w:val="28"/>
           <w:szCs w:val="28"/>
         </w:rPr>
-        <w:t xml:space="preserve">, buscando ayudar al usuario final en la toma de </w:t>
-      </w:r>
-      <w:bookmarkStart w:id="2" w:name="_GoBack"/>
-      <w:bookmarkEnd w:id="2"/>
-      <w:r>
-        <w:rPr>
-          <w:sz w:val="28"/>
-          <w:szCs w:val="28"/>
-        </w:rPr>
-        <w:t>decisiones al momento de realizar tareas de mantenimiento. Además, permitirá la automatización de determinadas funciones, delegando completamente la responsabilidad a la boya inteligente</w:t>
+        <w:t>, buscando ayudar al usuario final en la toma de decisiones al momento de realizar tareas de mantenimiento. Además, permitirá la automatización de determinadas funciones, delegando completamente la responsabilidad a la boya inteligente</w:t>
       </w:r>
       <w:r>
         <w:rPr>
@@ -4071,7 +4062,7 @@
           <w:u w:val="single"/>
         </w:rPr>
       </w:pPr>
-      <w:bookmarkStart w:id="3" w:name="_Toc13594606"/>
+      <w:bookmarkStart w:id="2" w:name="_Toc13594606"/>
       <w:r>
         <w:rPr>
           <w:b/>
@@ -4081,7 +4072,7 @@
         <w:lastRenderedPageBreak/>
         <w:t>Software Utilizado</w:t>
       </w:r>
-      <w:bookmarkEnd w:id="3"/>
+      <w:bookmarkEnd w:id="2"/>
     </w:p>
     <w:p>
       <w:pPr>
@@ -4118,19 +4109,11 @@
           <w:sz w:val="32"/>
         </w:rPr>
       </w:pPr>
-      <w:proofErr w:type="spellStart"/>
-      <w:r>
-        <w:rPr>
-          <w:sz w:val="32"/>
-        </w:rPr>
-        <w:t>Xcode</w:t>
-      </w:r>
-      <w:proofErr w:type="spellEnd"/>
-      <w:r>
-        <w:rPr>
-          <w:sz w:val="32"/>
-        </w:rPr>
-        <w:t xml:space="preserve"> </w:t>
+      <w:r>
+        <w:rPr>
+          <w:sz w:val="32"/>
+        </w:rPr>
+        <w:t xml:space="preserve">Xcode </w:t>
       </w:r>
       <w:r>
         <w:rPr>
@@ -4160,41 +4143,13 @@
         <w:rPr>
           <w:sz w:val="32"/>
         </w:rPr>
-        <w:t xml:space="preserve">Servidor Web </w:t>
-      </w:r>
-      <w:proofErr w:type="spellStart"/>
-      <w:r>
-        <w:rPr>
-          <w:sz w:val="32"/>
-        </w:rPr>
-        <w:t>Lampp</w:t>
-      </w:r>
-      <w:proofErr w:type="spellEnd"/>
-      <w:r>
-        <w:rPr>
-          <w:sz w:val="32"/>
-        </w:rPr>
-        <w:t xml:space="preserve"> PHP 7</w:t>
-      </w:r>
-      <w:r>
-        <w:rPr>
-          <w:sz w:val="32"/>
-        </w:rPr>
-        <w:t xml:space="preserve"> (Api Clima </w:t>
-      </w:r>
-      <w:proofErr w:type="spellStart"/>
-      <w:r>
-        <w:rPr>
-          <w:sz w:val="32"/>
-        </w:rPr>
-        <w:t>Mock</w:t>
-      </w:r>
-      <w:proofErr w:type="spellEnd"/>
-      <w:r>
-        <w:rPr>
-          <w:sz w:val="32"/>
-        </w:rPr>
-        <w:t>)</w:t>
+        <w:t>Servidor Web Lampp PHP 7</w:t>
+      </w:r>
+      <w:r>
+        <w:rPr>
+          <w:sz w:val="32"/>
+        </w:rPr>
+        <w:t xml:space="preserve"> (Api Clima Mock)</w:t>
       </w:r>
     </w:p>
     <w:p>
@@ -4215,8 +4170,7 @@
           <w:lang w:val="en-US"/>
         </w:rPr>
       </w:pPr>
-      <w:bookmarkStart w:id="4" w:name="_Toc13594607"/>
-      <w:proofErr w:type="spellStart"/>
+      <w:bookmarkStart w:id="3" w:name="_Toc13594607"/>
       <w:r>
         <w:rPr>
           <w:b/>
@@ -4226,8 +4180,7 @@
         </w:rPr>
         <w:t>Componentes</w:t>
       </w:r>
-      <w:bookmarkEnd w:id="4"/>
-      <w:proofErr w:type="spellEnd"/>
+      <w:bookmarkEnd w:id="3"/>
     </w:p>
     <w:p>
       <w:pPr>
@@ -4249,7 +4202,7 @@
           <w:lang w:val="en-US"/>
         </w:rPr>
       </w:pPr>
-      <w:bookmarkStart w:id="5" w:name="_Toc13594608"/>
+      <w:bookmarkStart w:id="4" w:name="_Toc13594608"/>
       <w:r>
         <w:rPr>
           <w:b/>
@@ -4259,7 +4212,7 @@
         </w:rPr>
         <w:t>SoC (System on Chip)</w:t>
       </w:r>
-      <w:bookmarkEnd w:id="5"/>
+      <w:bookmarkEnd w:id="4"/>
     </w:p>
     <w:p>
       <w:pPr>
@@ -4353,23 +4306,7 @@
           <w:sz w:val="32"/>
           <w:lang w:val="en-US"/>
         </w:rPr>
-        <w:t xml:space="preserve"> Dual-core </w:t>
-      </w:r>
-      <w:proofErr w:type="spellStart"/>
-      <w:r>
-        <w:rPr>
-          <w:sz w:val="32"/>
-          <w:lang w:val="en-US"/>
-        </w:rPr>
-        <w:t>Xtensa</w:t>
-      </w:r>
-      <w:proofErr w:type="spellEnd"/>
-      <w:r>
-        <w:rPr>
-          <w:sz w:val="32"/>
-          <w:lang w:val="en-US"/>
-        </w:rPr>
-        <w:t xml:space="preserve"> 32-bit LX6 240MHZ</w:t>
+        <w:t xml:space="preserve"> Dual-core Xtensa 32-bit LX6 240MHZ</w:t>
       </w:r>
       <w:r>
         <w:rPr>
@@ -4401,21 +4338,7 @@
         <w:rPr>
           <w:sz w:val="32"/>
         </w:rPr>
-        <w:t xml:space="preserve">520kB </w:t>
-      </w:r>
-      <w:proofErr w:type="spellStart"/>
-      <w:r>
-        <w:rPr>
-          <w:sz w:val="32"/>
-        </w:rPr>
-        <w:t>internal</w:t>
-      </w:r>
-      <w:proofErr w:type="spellEnd"/>
-      <w:r>
-        <w:rPr>
-          <w:sz w:val="32"/>
-        </w:rPr>
-        <w:t xml:space="preserve"> SRAM</w:t>
+        <w:t>520kB internal SRAM</w:t>
       </w:r>
       <w:r>
         <w:rPr>
@@ -4439,21 +4362,7 @@
         <w:rPr>
           <w:sz w:val="32"/>
         </w:rPr>
-        <w:t xml:space="preserve"> 4MB </w:t>
-      </w:r>
-      <w:proofErr w:type="spellStart"/>
-      <w:r>
-        <w:rPr>
-          <w:sz w:val="32"/>
-        </w:rPr>
-        <w:t>external</w:t>
-      </w:r>
-      <w:proofErr w:type="spellEnd"/>
-      <w:r>
-        <w:rPr>
-          <w:sz w:val="32"/>
-        </w:rPr>
-        <w:t xml:space="preserve"> flash</w:t>
+        <w:t xml:space="preserve"> 4MB external flash</w:t>
       </w:r>
       <w:r>
         <w:rPr>
@@ -4535,21 +4444,7 @@
         <w:rPr>
           <w:sz w:val="32"/>
         </w:rPr>
-        <w:t xml:space="preserve"> VCC </w:t>
-      </w:r>
-      <w:proofErr w:type="spellStart"/>
-      <w:r>
-        <w:rPr>
-          <w:sz w:val="32"/>
-        </w:rPr>
-        <w:t>Range</w:t>
-      </w:r>
-      <w:proofErr w:type="spellEnd"/>
-      <w:r>
-        <w:rPr>
-          <w:sz w:val="32"/>
-        </w:rPr>
-        <w:t>: 2.2V ~ 3.6V</w:t>
+        <w:t xml:space="preserve"> VCC Range: 2.2V ~ 3.6V</w:t>
       </w:r>
       <w:r>
         <w:rPr>
@@ -4617,7 +4512,7 @@
         </w:rPr>
         <w:br w:type="page"/>
       </w:r>
-      <w:bookmarkStart w:id="6" w:name="_Toc13594609"/>
+      <w:bookmarkStart w:id="5" w:name="_Toc13594609"/>
       <w:r>
         <w:rPr>
           <w:b/>
@@ -4627,7 +4522,7 @@
         <w:lastRenderedPageBreak/>
         <w:t>Sensores</w:t>
       </w:r>
-      <w:bookmarkEnd w:id="6"/>
+      <w:bookmarkEnd w:id="5"/>
     </w:p>
     <w:p>
       <w:pPr>
@@ -4637,7 +4532,7 @@
           <w:u w:val="single"/>
         </w:rPr>
       </w:pPr>
-      <w:bookmarkStart w:id="7" w:name="_Toc13594610"/>
+      <w:bookmarkStart w:id="6" w:name="_Toc13594610"/>
       <w:r>
         <w:rPr>
           <w:noProof/>
@@ -4727,7 +4622,7 @@
         </w:rPr>
         <w:t xml:space="preserve"> (Digital)</w:t>
       </w:r>
-      <w:bookmarkEnd w:id="7"/>
+      <w:bookmarkEnd w:id="6"/>
     </w:p>
     <w:p>
       <w:pPr>
@@ -4827,7 +4722,7 @@
           <w:sz w:val="32"/>
         </w:rPr>
       </w:pPr>
-      <w:bookmarkStart w:id="8" w:name="_Toc13594611"/>
+      <w:bookmarkStart w:id="7" w:name="_Toc13594611"/>
       <w:r>
         <w:rPr>
           <w:noProof/>
@@ -4911,7 +4806,7 @@
         </w:rPr>
         <w:t>Colorímetro TCS34725 (Digital)</w:t>
       </w:r>
-      <w:bookmarkEnd w:id="8"/>
+      <w:bookmarkEnd w:id="7"/>
     </w:p>
     <w:p>
       <w:pPr>
@@ -4946,16 +4841,8 @@
         <w:rPr>
           <w:sz w:val="32"/>
         </w:rPr>
-        <w:t xml:space="preserve">Proporciona los valores RGB y </w:t>
-      </w:r>
-      <w:proofErr w:type="spellStart"/>
-      <w:r>
-        <w:rPr>
-          <w:sz w:val="32"/>
-        </w:rPr>
-        <w:t>clear</w:t>
-      </w:r>
-      <w:proofErr w:type="spellEnd"/>
+        <w:t>Proporciona los valores RGB y clear</w:t>
+      </w:r>
       <w:r>
         <w:rPr>
           <w:sz w:val="32"/>
@@ -5026,7 +4913,7 @@
           <w:u w:val="single"/>
         </w:rPr>
       </w:pPr>
-      <w:bookmarkStart w:id="9" w:name="_Toc13594612"/>
+      <w:bookmarkStart w:id="8" w:name="_Toc13594612"/>
       <w:r>
         <w:rPr>
           <w:noProof/>
@@ -5110,7 +4997,7 @@
         </w:rPr>
         <w:t>Sensor de temperatura DS18B20 Versión Sonda Impermeable (Digital)</w:t>
       </w:r>
-      <w:bookmarkEnd w:id="9"/>
+      <w:bookmarkEnd w:id="8"/>
     </w:p>
     <w:p>
       <w:pPr>
@@ -5211,7 +5098,7 @@
           <w:u w:val="single"/>
         </w:rPr>
       </w:pPr>
-      <w:bookmarkStart w:id="10" w:name="_Toc13594613"/>
+      <w:bookmarkStart w:id="9" w:name="_Toc13594613"/>
       <w:r>
         <w:rPr>
           <w:noProof/>
@@ -5294,7 +5181,7 @@
         </w:rPr>
         <w:t>Sensor detector de lluvia FC-37 (Digital / Analógico)</w:t>
       </w:r>
-      <w:bookmarkEnd w:id="10"/>
+      <w:bookmarkEnd w:id="9"/>
     </w:p>
     <w:p>
       <w:pPr>
@@ -5385,7 +5272,7 @@
           <w:u w:val="single"/>
         </w:rPr>
       </w:pPr>
-      <w:bookmarkStart w:id="11" w:name="_Toc13594614"/>
+      <w:bookmarkStart w:id="10" w:name="_Toc13594614"/>
       <w:r>
         <w:rPr>
           <w:b/>
@@ -5395,25 +5282,25 @@
         <w:lastRenderedPageBreak/>
         <w:t>Actuadores</w:t>
       </w:r>
+      <w:bookmarkEnd w:id="10"/>
+    </w:p>
+    <w:p>
+      <w:pPr>
+        <w:pStyle w:val="Heading3"/>
+        <w:rPr>
+          <w:sz w:val="32"/>
+          <w:u w:val="single"/>
+        </w:rPr>
+      </w:pPr>
+      <w:bookmarkStart w:id="11" w:name="_Toc13594615"/>
+      <w:r>
+        <w:rPr>
+          <w:sz w:val="32"/>
+          <w:u w:val="single"/>
+        </w:rPr>
+        <w:t>Motor DC RE280</w:t>
+      </w:r>
       <w:bookmarkEnd w:id="11"/>
-    </w:p>
-    <w:p>
-      <w:pPr>
-        <w:pStyle w:val="Heading3"/>
-        <w:rPr>
-          <w:sz w:val="32"/>
-          <w:u w:val="single"/>
-        </w:rPr>
-      </w:pPr>
-      <w:bookmarkStart w:id="12" w:name="_Toc13594615"/>
-      <w:r>
-        <w:rPr>
-          <w:sz w:val="32"/>
-          <w:u w:val="single"/>
-        </w:rPr>
-        <w:t>Motor DC RE280</w:t>
-      </w:r>
-      <w:bookmarkEnd w:id="12"/>
     </w:p>
     <w:p>
       <w:pPr>
@@ -5549,7 +5436,7 @@
           <w:u w:val="single"/>
         </w:rPr>
       </w:pPr>
-      <w:bookmarkStart w:id="13" w:name="_Toc13594616"/>
+      <w:bookmarkStart w:id="12" w:name="_Toc13594616"/>
       <w:r>
         <w:rPr>
           <w:sz w:val="32"/>
@@ -5557,7 +5444,7 @@
         </w:rPr>
         <w:t>Doble Puente H Driver L9110s</w:t>
       </w:r>
-      <w:bookmarkEnd w:id="13"/>
+      <w:bookmarkEnd w:id="12"/>
     </w:p>
     <w:p>
       <w:pPr>
@@ -5705,7 +5592,7 @@
           <w:u w:val="single"/>
         </w:rPr>
       </w:pPr>
-      <w:bookmarkStart w:id="14" w:name="_Toc13594617"/>
+      <w:bookmarkStart w:id="13" w:name="_Toc13594617"/>
       <w:r>
         <w:rPr>
           <w:noProof/>
@@ -5789,7 +5676,7 @@
         </w:rPr>
         <w:t>Electroválvula</w:t>
       </w:r>
-      <w:bookmarkEnd w:id="14"/>
+      <w:bookmarkEnd w:id="13"/>
     </w:p>
     <w:p>
       <w:pPr>
@@ -5850,7 +5737,7 @@
           <w:u w:val="single"/>
         </w:rPr>
       </w:pPr>
-      <w:bookmarkStart w:id="15" w:name="_Toc13594618"/>
+      <w:bookmarkStart w:id="14" w:name="_Toc13594618"/>
       <w:r>
         <w:rPr>
           <w:b/>
@@ -5859,7 +5746,7 @@
         </w:rPr>
         <w:t>Otros</w:t>
       </w:r>
-      <w:bookmarkEnd w:id="15"/>
+      <w:bookmarkEnd w:id="14"/>
     </w:p>
     <w:p>
       <w:pPr>
@@ -5869,7 +5756,7 @@
           <w:u w:val="single"/>
         </w:rPr>
       </w:pPr>
-      <w:bookmarkStart w:id="16" w:name="_Toc13594619"/>
+      <w:bookmarkStart w:id="15" w:name="_Toc13594619"/>
       <w:r>
         <w:rPr>
           <w:noProof/>
@@ -5960,7 +5847,7 @@
         </w:rPr>
         <w:t>é</w:t>
       </w:r>
-      <w:bookmarkEnd w:id="16"/>
+      <w:bookmarkEnd w:id="15"/>
     </w:p>
     <w:p>
       <w:pPr>
@@ -5996,7 +5883,7 @@
           <w:u w:val="single"/>
         </w:rPr>
       </w:pPr>
-      <w:bookmarkStart w:id="17" w:name="_Toc13594620"/>
+      <w:bookmarkStart w:id="16" w:name="_Toc13594620"/>
       <w:r>
         <w:rPr>
           <w:sz w:val="32"/>
@@ -6005,7 +5892,7 @@
         <w:lastRenderedPageBreak/>
         <w:t>Transistor</w:t>
       </w:r>
-      <w:bookmarkEnd w:id="17"/>
+      <w:bookmarkEnd w:id="16"/>
     </w:p>
     <w:p>
       <w:pPr>
@@ -6104,7 +5991,7 @@
           <w:u w:val="single"/>
         </w:rPr>
       </w:pPr>
-      <w:bookmarkStart w:id="18" w:name="_Toc13594621"/>
+      <w:bookmarkStart w:id="17" w:name="_Toc13594621"/>
       <w:r>
         <w:rPr>
           <w:noProof/>
@@ -6188,7 +6075,7 @@
         </w:rPr>
         <w:t>Resistor</w:t>
       </w:r>
-      <w:bookmarkEnd w:id="18"/>
+      <w:bookmarkEnd w:id="17"/>
     </w:p>
     <w:p>
       <w:pPr>
@@ -6211,7 +6098,7 @@
           <w:u w:val="single"/>
         </w:rPr>
       </w:pPr>
-      <w:bookmarkStart w:id="19" w:name="_Toc13594622"/>
+      <w:bookmarkStart w:id="18" w:name="_Toc13594622"/>
       <w:r>
         <w:rPr>
           <w:noProof/>
@@ -6287,7 +6174,6 @@
           </wp:anchor>
         </w:drawing>
       </w:r>
-      <w:proofErr w:type="spellStart"/>
       <w:r>
         <w:rPr>
           <w:sz w:val="32"/>
@@ -6295,8 +6181,7 @@
         </w:rPr>
         <w:t>Protoboard</w:t>
       </w:r>
-      <w:bookmarkEnd w:id="19"/>
-      <w:proofErr w:type="spellEnd"/>
+      <w:bookmarkEnd w:id="18"/>
     </w:p>
     <w:p>
       <w:pPr>
@@ -6349,7 +6234,7 @@
           <w:u w:val="single"/>
         </w:rPr>
       </w:pPr>
-      <w:bookmarkStart w:id="20" w:name="_Toc13594623"/>
+      <w:bookmarkStart w:id="19" w:name="_Toc13594623"/>
       <w:r>
         <w:rPr>
           <w:b/>
@@ -6361,7 +6246,7 @@
         <w:lastRenderedPageBreak/>
         <w:t>Diagramas</w:t>
       </w:r>
-      <w:bookmarkEnd w:id="20"/>
+      <w:bookmarkEnd w:id="19"/>
     </w:p>
     <w:p>
       <w:pPr>
@@ -6371,7 +6256,7 @@
           <w:sz w:val="32"/>
         </w:rPr>
       </w:pPr>
-      <w:bookmarkStart w:id="21" w:name="_Toc13594624"/>
+      <w:bookmarkStart w:id="20" w:name="_Toc13594624"/>
       <w:r>
         <w:rPr>
           <w:b/>
@@ -6380,7 +6265,7 @@
         </w:rPr>
         <w:t>Diagrama Fritzing</w:t>
       </w:r>
-      <w:bookmarkEnd w:id="21"/>
+      <w:bookmarkEnd w:id="20"/>
     </w:p>
     <w:p>
       <w:pPr>
@@ -6389,15 +6274,16 @@
           <w:sz w:val="32"/>
         </w:rPr>
       </w:pPr>
+      <w:bookmarkStart w:id="21" w:name="_GoBack"/>
       <w:r>
         <w:rPr>
           <w:noProof/>
         </w:rPr>
         <w:drawing>
-          <wp:inline distT="0" distB="0" distL="0" distR="0" wp14:anchorId="1F2FC3A1" wp14:editId="40CCE1FF">
-            <wp:extent cx="5504329" cy="3898900"/>
-            <wp:effectExtent l="0" t="0" r="1270" b="6350"/>
-            <wp:docPr id="19" name="Picture 19"/>
+          <wp:inline distT="0" distB="0" distL="0" distR="0" wp14:anchorId="267D7D94" wp14:editId="160B0DC1">
+            <wp:extent cx="5486400" cy="3886200"/>
+            <wp:effectExtent l="0" t="0" r="0" b="0"/>
+            <wp:docPr id="10" name="Picture 10"/>
             <wp:cNvGraphicFramePr>
               <a:graphicFrameLocks xmlns:a="http://schemas.openxmlformats.org/drawingml/2006/main" noChangeAspect="1"/>
             </wp:cNvGraphicFramePr>
@@ -6405,7 +6291,7 @@
               <a:graphicData uri="http://schemas.openxmlformats.org/drawingml/2006/picture">
                 <pic:pic xmlns:pic="http://schemas.openxmlformats.org/drawingml/2006/picture">
                   <pic:nvPicPr>
-                    <pic:cNvPr id="0" name="Picture 3"/>
+                    <pic:cNvPr id="0" name="Picture 1"/>
                     <pic:cNvPicPr>
                       <a:picLocks noChangeAspect="1" noChangeArrowheads="1"/>
                     </pic:cNvPicPr>
@@ -6426,7 +6312,7 @@
                   <pic:spPr bwMode="auto">
                     <a:xfrm>
                       <a:off x="0" y="0"/>
-                      <a:ext cx="5525702" cy="3914039"/>
+                      <a:ext cx="5490472" cy="3889084"/>
                     </a:xfrm>
                     <a:prstGeom prst="rect">
                       <a:avLst/>
@@ -6442,6 +6328,7 @@
           </wp:inline>
         </w:drawing>
       </w:r>
+      <w:bookmarkEnd w:id="21"/>
     </w:p>
     <w:p>
       <w:pPr>
@@ -7136,23 +7023,7 @@
           <w:sz w:val="36"/>
           <w:u w:val="single"/>
         </w:rPr>
-        <w:t xml:space="preserve"> (</w:t>
-      </w:r>
-      <w:r>
-        <w:rPr>
-          <w:b/>
-          <w:sz w:val="36"/>
-          <w:u w:val="single"/>
-        </w:rPr>
-        <w:t>Reloj - Ubicación - Coordenadas</w:t>
-      </w:r>
-      <w:r>
-        <w:rPr>
-          <w:b/>
-          <w:sz w:val="36"/>
-          <w:u w:val="single"/>
-        </w:rPr>
-        <w:t>)</w:t>
+        <w:t xml:space="preserve"> (Reloj - Ubicación - Coordenadas)</w:t>
       </w:r>
       <w:bookmarkEnd w:id="30"/>
     </w:p>
@@ -7243,23 +7114,7 @@
           <w:sz w:val="36"/>
           <w:u w:val="single"/>
         </w:rPr>
-        <w:t xml:space="preserve"> (</w:t>
-      </w:r>
-      <w:r>
-        <w:rPr>
-          <w:b/>
-          <w:sz w:val="36"/>
-          <w:u w:val="single"/>
-        </w:rPr>
-        <w:t>Reloj - Ubicación – Texto - Clima</w:t>
-      </w:r>
-      <w:r>
-        <w:rPr>
-          <w:b/>
-          <w:sz w:val="36"/>
-          <w:u w:val="single"/>
-        </w:rPr>
-        <w:t>)</w:t>
+        <w:t xml:space="preserve"> (Reloj - Ubicación – Texto - Clima)</w:t>
       </w:r>
       <w:bookmarkEnd w:id="31"/>
     </w:p>
@@ -7767,32 +7622,7 @@
           <w:sz w:val="28"/>
           <w:szCs w:val="28"/>
         </w:rPr>
-        <w:t>(dos puntos) (</w:t>
-      </w:r>
-      <w:proofErr w:type="spellStart"/>
-      <w:r>
-        <w:rPr>
-          <w:sz w:val="28"/>
-          <w:szCs w:val="28"/>
-        </w:rPr>
-        <w:t>hh:</w:t>
-      </w:r>
-      <w:proofErr w:type="gramStart"/>
-      <w:r>
-        <w:rPr>
-          <w:sz w:val="28"/>
-          <w:szCs w:val="28"/>
-        </w:rPr>
-        <w:t>mm:ss</w:t>
-      </w:r>
-      <w:proofErr w:type="spellEnd"/>
-      <w:proofErr w:type="gramEnd"/>
-      <w:r>
-        <w:rPr>
-          <w:sz w:val="28"/>
-          <w:szCs w:val="28"/>
-        </w:rPr>
-        <w:t>)</w:t>
+        <w:t>(dos puntos) (hh:mm:ss)</w:t>
       </w:r>
     </w:p>
     <w:p>
@@ -12089,7 +11919,7 @@
 </file>
 
 <file path=customXml/itemProps1.xml><?xml version="1.0" encoding="utf-8"?>
-<ds:datastoreItem xmlns:ds="http://schemas.openxmlformats.org/officeDocument/2006/customXml" ds:itemID="{B0D2182F-AAD5-4BD1-A472-868F8EA42697}">
+<ds:datastoreItem xmlns:ds="http://schemas.openxmlformats.org/officeDocument/2006/customXml" ds:itemID="{11D315F3-3AE1-4A57-9F7A-2546F6CE4E42}">
   <ds:schemaRefs>
     <ds:schemaRef ds:uri="http://schemas.openxmlformats.org/officeDocument/2006/bibliography"/>
   </ds:schemaRefs>

</xml_diff>